<commit_message>
CropSyst exe is now included within the install dir instead of in CS_suite dir, rearranged files accordingly
</commit_message>
<xml_diff>
--- a/UI/Client/Assets/manual.docx
+++ b/UI/Client/Assets/manual.docx
@@ -1,6 +1,6 @@
 
 <file path=word/document.xml><?xml version="1.0" encoding="utf-8"?>
-<w:document xmlns:wpc="http://schemas.microsoft.com/office/word/2010/wordprocessingCanvas" xmlns:cx="http://schemas.microsoft.com/office/drawing/2014/chartex" xmlns:cx1="http://schemas.microsoft.com/office/drawing/2015/9/8/chartex" xmlns:cx2="http://schemas.microsoft.com/office/drawing/2015/10/21/chartex" xmlns:cx3="http://schemas.microsoft.com/office/drawing/2016/5/9/chartex" xmlns:cx4="http://schemas.microsoft.com/office/drawing/2016/5/10/chartex" xmlns:cx5="http://schemas.microsoft.com/office/drawing/2016/5/11/chartex" xmlns:mc="http://schemas.openxmlformats.org/markup-compatibility/2006" xmlns:o="urn:schemas-microsoft-com:office:office" xmlns:r="http://schemas.openxmlformats.org/officeDocument/2006/relationships" xmlns:m="http://schemas.openxmlformats.org/officeDocument/2006/math" xmlns:v="urn:schemas-microsoft-com:vml" xmlns:wp14="http://schemas.microsoft.com/office/word/2010/wordprocessingDrawing" xmlns:wp="http://schemas.openxmlformats.org/drawingml/2006/wordprocessingDrawing" xmlns:w10="urn:schemas-microsoft-com:office:word" xmlns:w="http://schemas.openxmlformats.org/wordprocessingml/2006/main" xmlns:w14="http://schemas.microsoft.com/office/word/2010/wordml" xmlns:w15="http://schemas.microsoft.com/office/word/2012/wordml" xmlns:w16se="http://schemas.microsoft.com/office/word/2015/wordml/symex" xmlns:wpg="http://schemas.microsoft.com/office/word/2010/wordprocessingGroup" xmlns:wpi="http://schemas.microsoft.com/office/word/2010/wordprocessingInk" xmlns:wne="http://schemas.microsoft.com/office/word/2006/wordml" xmlns:wps="http://schemas.microsoft.com/office/word/2010/wordprocessingShape" mc:Ignorable="w14 w15 w16se wp14">
+<w:document xmlns:wpc="http://schemas.microsoft.com/office/word/2010/wordprocessingCanvas" xmlns:mc="http://schemas.openxmlformats.org/markup-compatibility/2006" xmlns:o="urn:schemas-microsoft-com:office:office" xmlns:r="http://schemas.openxmlformats.org/officeDocument/2006/relationships" xmlns:m="http://schemas.openxmlformats.org/officeDocument/2006/math" xmlns:v="urn:schemas-microsoft-com:vml" xmlns:wp14="http://schemas.microsoft.com/office/word/2010/wordprocessingDrawing" xmlns:wp="http://schemas.openxmlformats.org/drawingml/2006/wordprocessingDrawing" xmlns:w10="urn:schemas-microsoft-com:office:word" xmlns:w="http://schemas.openxmlformats.org/wordprocessingml/2006/main" xmlns:w14="http://schemas.microsoft.com/office/word/2010/wordml" xmlns:w15="http://schemas.microsoft.com/office/word/2012/wordml" xmlns:wpg="http://schemas.microsoft.com/office/word/2010/wordprocessingGroup" xmlns:wpi="http://schemas.microsoft.com/office/word/2010/wordprocessingInk" xmlns:wne="http://schemas.microsoft.com/office/word/2006/wordml" xmlns:wps="http://schemas.microsoft.com/office/word/2010/wordprocessingShape" mc:Ignorable="w14 w15 wp14">
   <w:body>
     <w:p>
       <w:pPr>
@@ -21,6 +21,7 @@
           <w:docPartUnique/>
         </w:docPartObj>
       </w:sdtPr>
+      <w:sdtEndPr/>
       <w:sdtContent>
         <w:p>
           <w:pPr>
@@ -103,6 +104,7 @@
                                     <w:dataBinding w:prefixMappings="xmlns:ns0='http://purl.org/dc/elements/1.1/' xmlns:ns1='http://schemas.openxmlformats.org/package/2006/metadata/core-properties' " w:xpath="/ns1:coreProperties[1]/ns0:title[1]" w:storeItemID="{6C3C8BC8-F283-45AE-878A-BAB7291924A1}"/>
                                     <w:text/>
                                   </w:sdtPr>
+                                  <w:sdtEndPr/>
                                   <w:sdtContent>
                                     <w:r>
                                       <w:rPr>
@@ -138,6 +140,7 @@
                                     <w:dataBinding w:prefixMappings="xmlns:ns0='http://purl.org/dc/elements/1.1/' xmlns:ns1='http://schemas.openxmlformats.org/package/2006/metadata/core-properties' " w:xpath="/ns1:coreProperties[1]/ns0:subject[1]" w:storeItemID="{6C3C8BC8-F283-45AE-878A-BAB7291924A1}"/>
                                     <w:text/>
                                   </w:sdtPr>
+                                  <w:sdtEndPr/>
                                   <w:sdtContent>
                                     <w:r>
                                       <w:rPr>
@@ -170,7 +173,7 @@
                   </wp:anchor>
                 </w:drawing>
               </mc:Choice>
-              <mc:Fallback>
+              <mc:Fallback xmlns:w16se="http://schemas.microsoft.com/office/word/2015/wordml/symex" xmlns:cx5="http://schemas.microsoft.com/office/drawing/2016/5/11/chartex" xmlns:cx4="http://schemas.microsoft.com/office/drawing/2016/5/10/chartex" xmlns:cx3="http://schemas.microsoft.com/office/drawing/2016/5/9/chartex" xmlns:cx2="http://schemas.microsoft.com/office/drawing/2015/10/21/chartex" xmlns:cx1="http://schemas.microsoft.com/office/drawing/2015/9/8/chartex" xmlns:cx="http://schemas.microsoft.com/office/drawing/2014/chartex">
                 <w:pict>
                   <v:shapetype id="_x0000_t202" coordsize="21600,21600" o:spt="202" path="m,l,21600r21600,l21600,xe">
                     <v:stroke joinstyle="miter"/>
@@ -3584,7 +3587,7 @@
                   </wp:anchor>
                 </w:drawing>
               </mc:Choice>
-              <mc:Fallback>
+              <mc:Fallback xmlns:w16se="http://schemas.microsoft.com/office/word/2015/wordml/symex" xmlns:cx5="http://schemas.microsoft.com/office/drawing/2016/5/11/chartex" xmlns:cx4="http://schemas.microsoft.com/office/drawing/2016/5/10/chartex" xmlns:cx3="http://schemas.microsoft.com/office/drawing/2016/5/9/chartex" xmlns:cx2="http://schemas.microsoft.com/office/drawing/2015/10/21/chartex" xmlns:cx1="http://schemas.microsoft.com/office/drawing/2015/9/8/chartex" xmlns:cx="http://schemas.microsoft.com/office/drawing/2014/chartex">
                 <w:pict>
                   <v:group w14:anchorId="2797AC16" id="Group 5" o:spid="_x0000_s1026" style="position:absolute;margin-left:0;margin-top:0;width:168pt;height:718.55pt;z-index:-251652096;mso-height-percent:950;mso-left-percent:40;mso-position-horizontal-relative:page;mso-position-vertical:center;mso-position-vertical-relative:page;mso-height-percent:950;mso-left-percent:40" coordsize="21336,91257" o:gfxdata="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">
                     <v:rect id="Rectangle 9" o:spid="_x0000_s1027" style="position:absolute;width:1945;height:91257;visibility:visible;mso-wrap-style:square;v-text-anchor:middle" o:gfxdata="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" fillcolor="#44546a [3215]" stroked="f" strokeweight="1pt"/>
@@ -3961,7 +3964,7 @@
                   </wp:anchor>
                 </w:drawing>
               </mc:Choice>
-              <mc:Fallback>
+              <mc:Fallback xmlns:w16se="http://schemas.microsoft.com/office/word/2015/wordml/symex" xmlns:cx5="http://schemas.microsoft.com/office/drawing/2016/5/11/chartex" xmlns:cx4="http://schemas.microsoft.com/office/drawing/2016/5/10/chartex" xmlns:cx3="http://schemas.microsoft.com/office/drawing/2016/5/9/chartex" xmlns:cx2="http://schemas.microsoft.com/office/drawing/2015/10/21/chartex" xmlns:cx1="http://schemas.microsoft.com/office/drawing/2015/9/8/chartex" xmlns:cx="http://schemas.microsoft.com/office/drawing/2014/chartex">
                 <w:pict>
                   <v:shape id="Text Box 37" o:spid="_x0000_s1027" type="#_x0000_t202" style="position:absolute;margin-left:257.05pt;margin-top:697.2pt;width:324.5pt;height:28.8pt;z-index:251662336;visibility:visible;mso-wrap-style:square;mso-width-percent:0;mso-height-percent:0;mso-wrap-distance-left:9pt;mso-wrap-distance-top:0;mso-wrap-distance-right:9pt;mso-wrap-distance-bottom:0;mso-position-horizontal:absolute;mso-position-horizontal-relative:page;mso-position-vertical:absolute;mso-position-vertical-relative:page;mso-width-percent:0;mso-height-percent:0;mso-width-relative:page;mso-height-relative:margin;v-text-anchor:bottom" o:gfxdata="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" filled="f" stroked="f" strokeweight=".5pt">
                     <v:textbox style="mso-fit-shape-to-text:t" inset="0,0,0,0">
@@ -5035,77 +5038,6 @@
               <w:fldChar w:fldCharType="end"/>
             </w:r>
           </w:hyperlink>
-        </w:p>
-        <w:p>
-          <w:pPr>
-            <w:pStyle w:val="TOC1"/>
-            <w:tabs>
-              <w:tab w:val="right" w:leader="dot" w:pos="9350"/>
-            </w:tabs>
-            <w:rPr>
-              <w:rFonts w:eastAsiaTheme="minorEastAsia"/>
-              <w:noProof/>
-            </w:rPr>
-          </w:pPr>
-          <w:hyperlink w:anchor="_Toc467671463" w:history="1">
-            <w:r>
-              <w:rPr>
-                <w:rStyle w:val="Hyperlink"/>
-                <w:noProof/>
-              </w:rPr>
-              <w:t>Appendix 2</w:t>
-            </w:r>
-            <w:r>
-              <w:rPr>
-                <w:noProof/>
-                <w:webHidden/>
-              </w:rPr>
-              <w:tab/>
-            </w:r>
-            <w:r>
-              <w:rPr>
-                <w:noProof/>
-                <w:webHidden/>
-              </w:rPr>
-              <w:fldChar w:fldCharType="begin"/>
-            </w:r>
-            <w:r>
-              <w:rPr>
-                <w:noProof/>
-                <w:webHidden/>
-              </w:rPr>
-              <w:instrText xml:space="preserve"> PAGEREF _Toc467671463 \h </w:instrText>
-            </w:r>
-            <w:r>
-              <w:rPr>
-                <w:noProof/>
-                <w:webHidden/>
-              </w:rPr>
-            </w:r>
-            <w:r>
-              <w:rPr>
-                <w:noProof/>
-                <w:webHidden/>
-              </w:rPr>
-              <w:fldChar w:fldCharType="separate"/>
-            </w:r>
-            <w:r>
-              <w:rPr>
-                <w:noProof/>
-                <w:webHidden/>
-              </w:rPr>
-              <w:t>17</w:t>
-            </w:r>
-            <w:r>
-              <w:rPr>
-                <w:noProof/>
-                <w:webHidden/>
-              </w:rPr>
-              <w:fldChar w:fldCharType="end"/>
-            </w:r>
-          </w:hyperlink>
-        </w:p>
-        <w:p>
           <w:r>
             <w:rPr>
               <w:b/>
@@ -5569,7 +5501,7 @@
           <v:shape id="_x0000_i1025" type="#_x0000_t75" style="width:229.5pt;height:187.5pt" o:ole="">
             <v:imagedata r:id="rId8" o:title=""/>
           </v:shape>
-          <o:OLEObject Type="Embed" ProgID="Visio.Drawing.15" ShapeID="_x0000_i1025" DrawAspect="Content" ObjectID="_1542796473" r:id="rId9"/>
+          <o:OLEObject Type="Embed" ProgID="Visio.Drawing.15" ShapeID="_x0000_i1025" DrawAspect="Content" ObjectID="_1545482577" r:id="rId9"/>
         </w:object>
       </w:r>
     </w:p>
@@ -7147,7 +7079,7 @@
         <w:rPr>
           <w:iCs/>
         </w:rPr>
-        <w:t>, the exact coordinates are provided in appendix 2.</w:t>
+        <w:t>.</w:t>
       </w:r>
     </w:p>
     <w:p>
@@ -7281,7 +7213,7 @@
               </wp:anchor>
             </w:drawing>
           </mc:Choice>
-          <mc:Fallback>
+          <mc:Fallback xmlns:w16se="http://schemas.microsoft.com/office/word/2015/wordml/symex" xmlns:cx5="http://schemas.microsoft.com/office/drawing/2016/5/11/chartex" xmlns:cx4="http://schemas.microsoft.com/office/drawing/2016/5/10/chartex" xmlns:cx3="http://schemas.microsoft.com/office/drawing/2016/5/9/chartex" xmlns:cx2="http://schemas.microsoft.com/office/drawing/2015/10/21/chartex" xmlns:cx1="http://schemas.microsoft.com/office/drawing/2015/9/8/chartex" xmlns:cx="http://schemas.microsoft.com/office/drawing/2014/chartex">
             <w:pict>
               <v:rect w14:anchorId="304F71B6" id="Rectangle 42" o:spid="_x0000_s1026" style="position:absolute;margin-left:116.25pt;margin-top:347.25pt;width:42.75pt;height:19.5pt;z-index:251666432;visibility:visible;mso-wrap-style:square;mso-wrap-distance-left:9pt;mso-wrap-distance-top:0;mso-wrap-distance-right:9pt;mso-wrap-distance-bottom:0;mso-position-horizontal:absolute;mso-position-horizontal-relative:text;mso-position-vertical:absolute;mso-position-vertical-relative:text;v-text-anchor:middle" o:gfxdata="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" fillcolor="white [3212]" stroked="f" strokeweight="1pt"/>
             </w:pict>
@@ -7654,7 +7586,9 @@
       <w:r>
         <w:t xml:space="preserve"> 1</w:t>
       </w:r>
+      <w:bookmarkStart w:id="13" w:name="_GoBack"/>
       <w:bookmarkEnd w:id="12"/>
+      <w:bookmarkEnd w:id="13"/>
     </w:p>
     <w:p>
       <w:pPr>
@@ -21233,757 +21167,6 @@
       </w:tr>
     </w:tbl>
     <w:p/>
-    <w:p>
-      <w:r>
-        <w:br w:type="page"/>
-      </w:r>
-    </w:p>
-    <w:p>
-      <w:pPr>
-        <w:pStyle w:val="Heading1"/>
-      </w:pPr>
-      <w:bookmarkStart w:id="13" w:name="_Toc467671463"/>
-      <w:r>
-        <w:lastRenderedPageBreak/>
-        <w:t>Appendix 2</w:t>
-      </w:r>
-      <w:bookmarkEnd w:id="13"/>
-    </w:p>
-    <w:p>
-      <w:r>
-        <w:t>Geocoordinates of selected dairy sites in WA and ID included in soil and weather download package.</w:t>
-      </w:r>
-    </w:p>
-    <w:tbl>
-      <w:tblPr>
-        <w:tblStyle w:val="TableGrid"/>
-        <w:tblW w:w="0" w:type="auto"/>
-        <w:tblInd w:w="360" w:type="dxa"/>
-        <w:tblLook w:val="04A0" w:firstRow="1" w:lastRow="0" w:firstColumn="1" w:lastColumn="0" w:noHBand="0" w:noVBand="1"/>
-      </w:tblPr>
-      <w:tblGrid>
-        <w:gridCol w:w="2808"/>
-        <w:gridCol w:w="2430"/>
-      </w:tblGrid>
-      <w:tr>
-        <w:tc>
-          <w:tcPr>
-            <w:tcW w:w="2808" w:type="dxa"/>
-          </w:tcPr>
-          <w:p>
-            <w:pPr>
-              <w:rPr>
-                <w:sz w:val="18"/>
-                <w:szCs w:val="18"/>
-              </w:rPr>
-            </w:pPr>
-            <w:r>
-              <w:rPr>
-                <w:sz w:val="18"/>
-                <w:szCs w:val="18"/>
-              </w:rPr>
-              <w:t>Washington State</w:t>
-            </w:r>
-          </w:p>
-        </w:tc>
-        <w:tc>
-          <w:tcPr>
-            <w:tcW w:w="2430" w:type="dxa"/>
-          </w:tcPr>
-          <w:p>
-            <w:pPr>
-              <w:rPr>
-                <w:sz w:val="18"/>
-                <w:szCs w:val="18"/>
-              </w:rPr>
-            </w:pPr>
-            <w:r>
-              <w:rPr>
-                <w:sz w:val="18"/>
-                <w:szCs w:val="18"/>
-              </w:rPr>
-              <w:t>Idaho</w:t>
-            </w:r>
-          </w:p>
-        </w:tc>
-      </w:tr>
-      <w:tr>
-        <w:tc>
-          <w:tcPr>
-            <w:tcW w:w="5238" w:type="dxa"/>
-            <w:gridSpan w:val="2"/>
-          </w:tcPr>
-          <w:p>
-            <w:pPr>
-              <w:ind w:left="360" w:hanging="360"/>
-              <w:jc w:val="center"/>
-              <w:rPr>
-                <w:sz w:val="18"/>
-                <w:szCs w:val="18"/>
-              </w:rPr>
-            </w:pPr>
-            <w:r>
-              <w:rPr>
-                <w:sz w:val="18"/>
-                <w:szCs w:val="18"/>
-              </w:rPr>
-              <w:t>Latitude, Longitude</w:t>
-            </w:r>
-          </w:p>
-        </w:tc>
-      </w:tr>
-      <w:tr>
-        <w:tc>
-          <w:tcPr>
-            <w:tcW w:w="2808" w:type="dxa"/>
-          </w:tcPr>
-          <w:p>
-            <w:pPr>
-              <w:rPr>
-                <w:sz w:val="18"/>
-                <w:szCs w:val="18"/>
-              </w:rPr>
-            </w:pPr>
-            <w:r>
-              <w:rPr>
-                <w:sz w:val="18"/>
-                <w:szCs w:val="18"/>
-              </w:rPr>
-              <w:t>48.894667, -122.706556</w:t>
-            </w:r>
-          </w:p>
-          <w:p>
-            <w:pPr>
-              <w:rPr>
-                <w:sz w:val="18"/>
-                <w:szCs w:val="18"/>
-              </w:rPr>
-            </w:pPr>
-            <w:r>
-              <w:rPr>
-                <w:sz w:val="18"/>
-                <w:szCs w:val="18"/>
-              </w:rPr>
-              <w:t>48.934167, -122.410722</w:t>
-            </w:r>
-          </w:p>
-          <w:p>
-            <w:pPr>
-              <w:rPr>
-                <w:sz w:val="18"/>
-                <w:szCs w:val="18"/>
-              </w:rPr>
-            </w:pPr>
-            <w:r>
-              <w:rPr>
-                <w:sz w:val="18"/>
-                <w:szCs w:val="18"/>
-              </w:rPr>
-              <w:t>48.991333, -122.278583</w:t>
-            </w:r>
-          </w:p>
-          <w:p>
-            <w:pPr>
-              <w:rPr>
-                <w:sz w:val="18"/>
-                <w:szCs w:val="18"/>
-              </w:rPr>
-            </w:pPr>
-            <w:r>
-              <w:rPr>
-                <w:sz w:val="18"/>
-                <w:szCs w:val="18"/>
-              </w:rPr>
-              <w:t>48.982444, -122.456750</w:t>
-            </w:r>
-          </w:p>
-          <w:p>
-            <w:pPr>
-              <w:rPr>
-                <w:sz w:val="18"/>
-                <w:szCs w:val="18"/>
-              </w:rPr>
-            </w:pPr>
-            <w:r>
-              <w:rPr>
-                <w:sz w:val="18"/>
-                <w:szCs w:val="18"/>
-              </w:rPr>
-              <w:t>48.929139, -122.306806</w:t>
-            </w:r>
-          </w:p>
-          <w:p>
-            <w:pPr>
-              <w:rPr>
-                <w:sz w:val="18"/>
-                <w:szCs w:val="18"/>
-              </w:rPr>
-            </w:pPr>
-            <w:r>
-              <w:rPr>
-                <w:sz w:val="18"/>
-                <w:szCs w:val="18"/>
-              </w:rPr>
-              <w:t>48.867333, -122.461750</w:t>
-            </w:r>
-          </w:p>
-          <w:p>
-            <w:pPr>
-              <w:rPr>
-                <w:sz w:val="18"/>
-                <w:szCs w:val="18"/>
-              </w:rPr>
-            </w:pPr>
-            <w:r>
-              <w:rPr>
-                <w:sz w:val="18"/>
-                <w:szCs w:val="18"/>
-              </w:rPr>
-              <w:t>46.799972, -123.018972</w:t>
-            </w:r>
-          </w:p>
-          <w:p>
-            <w:pPr>
-              <w:rPr>
-                <w:sz w:val="18"/>
-                <w:szCs w:val="18"/>
-              </w:rPr>
-            </w:pPr>
-            <w:r>
-              <w:rPr>
-                <w:sz w:val="18"/>
-                <w:szCs w:val="18"/>
-              </w:rPr>
-              <w:t>45.740806, -122.379083</w:t>
-            </w:r>
-          </w:p>
-          <w:p>
-            <w:pPr>
-              <w:rPr>
-                <w:sz w:val="18"/>
-                <w:szCs w:val="18"/>
-              </w:rPr>
-            </w:pPr>
-            <w:r>
-              <w:rPr>
-                <w:sz w:val="18"/>
-                <w:szCs w:val="18"/>
-              </w:rPr>
-              <w:t>46.274944, -119.028250</w:t>
-            </w:r>
-          </w:p>
-          <w:p>
-            <w:pPr>
-              <w:rPr>
-                <w:sz w:val="18"/>
-                <w:szCs w:val="18"/>
-              </w:rPr>
-            </w:pPr>
-            <w:r>
-              <w:rPr>
-                <w:sz w:val="18"/>
-                <w:szCs w:val="18"/>
-              </w:rPr>
-              <w:t>46.909111, -119.160083</w:t>
-            </w:r>
-          </w:p>
-          <w:p>
-            <w:pPr>
-              <w:rPr>
-                <w:sz w:val="18"/>
-                <w:szCs w:val="18"/>
-              </w:rPr>
-            </w:pPr>
-            <w:r>
-              <w:rPr>
-                <w:sz w:val="18"/>
-                <w:szCs w:val="18"/>
-              </w:rPr>
-              <w:t>46.668139, -117.266306</w:t>
-            </w:r>
-          </w:p>
-          <w:p>
-            <w:pPr>
-              <w:rPr>
-                <w:sz w:val="18"/>
-                <w:szCs w:val="18"/>
-              </w:rPr>
-            </w:pPr>
-            <w:r>
-              <w:rPr>
-                <w:sz w:val="18"/>
-                <w:szCs w:val="18"/>
-              </w:rPr>
-              <w:t>46.274778, -119.120417</w:t>
-            </w:r>
-          </w:p>
-          <w:p>
-            <w:pPr>
-              <w:rPr>
-                <w:sz w:val="18"/>
-                <w:szCs w:val="18"/>
-              </w:rPr>
-            </w:pPr>
-            <w:r>
-              <w:rPr>
-                <w:sz w:val="18"/>
-                <w:szCs w:val="18"/>
-              </w:rPr>
-              <w:t>46.418722, -120.176667</w:t>
-            </w:r>
-          </w:p>
-          <w:p>
-            <w:pPr>
-              <w:rPr>
-                <w:sz w:val="18"/>
-                <w:szCs w:val="18"/>
-              </w:rPr>
-            </w:pPr>
-            <w:r>
-              <w:rPr>
-                <w:sz w:val="18"/>
-                <w:szCs w:val="18"/>
-              </w:rPr>
-              <w:t>46.348917, -120.069611</w:t>
-            </w:r>
-          </w:p>
-          <w:p>
-            <w:pPr>
-              <w:rPr>
-                <w:sz w:val="18"/>
-                <w:szCs w:val="18"/>
-              </w:rPr>
-            </w:pPr>
-            <w:r>
-              <w:rPr>
-                <w:sz w:val="18"/>
-                <w:szCs w:val="18"/>
-              </w:rPr>
-              <w:t>46.194639, -119.934861</w:t>
-            </w:r>
-          </w:p>
-          <w:p>
-            <w:pPr>
-              <w:rPr>
-                <w:sz w:val="18"/>
-                <w:szCs w:val="18"/>
-              </w:rPr>
-            </w:pPr>
-            <w:r>
-              <w:rPr>
-                <w:sz w:val="18"/>
-                <w:szCs w:val="18"/>
-              </w:rPr>
-              <w:t>48.894667, -122.706556</w:t>
-            </w:r>
-          </w:p>
-          <w:p>
-            <w:pPr>
-              <w:rPr>
-                <w:sz w:val="18"/>
-                <w:szCs w:val="18"/>
-              </w:rPr>
-            </w:pPr>
-            <w:r>
-              <w:rPr>
-                <w:sz w:val="18"/>
-                <w:szCs w:val="18"/>
-              </w:rPr>
-              <w:t>48.934167, -122.410722</w:t>
-            </w:r>
-          </w:p>
-          <w:p>
-            <w:pPr>
-              <w:rPr>
-                <w:sz w:val="18"/>
-                <w:szCs w:val="18"/>
-              </w:rPr>
-            </w:pPr>
-            <w:r>
-              <w:rPr>
-                <w:sz w:val="18"/>
-                <w:szCs w:val="18"/>
-              </w:rPr>
-              <w:t>48.991333, -122.278583</w:t>
-            </w:r>
-          </w:p>
-          <w:p>
-            <w:pPr>
-              <w:rPr>
-                <w:sz w:val="18"/>
-                <w:szCs w:val="18"/>
-              </w:rPr>
-            </w:pPr>
-            <w:r>
-              <w:rPr>
-                <w:sz w:val="18"/>
-                <w:szCs w:val="18"/>
-              </w:rPr>
-              <w:t>48.982444, -122.456750</w:t>
-            </w:r>
-          </w:p>
-          <w:p>
-            <w:pPr>
-              <w:rPr>
-                <w:sz w:val="18"/>
-                <w:szCs w:val="18"/>
-              </w:rPr>
-            </w:pPr>
-            <w:r>
-              <w:rPr>
-                <w:sz w:val="18"/>
-                <w:szCs w:val="18"/>
-              </w:rPr>
-              <w:t>48.929139, -122.306806</w:t>
-            </w:r>
-          </w:p>
-          <w:p>
-            <w:pPr>
-              <w:rPr>
-                <w:sz w:val="18"/>
-                <w:szCs w:val="18"/>
-              </w:rPr>
-            </w:pPr>
-            <w:r>
-              <w:rPr>
-                <w:sz w:val="18"/>
-                <w:szCs w:val="18"/>
-              </w:rPr>
-              <w:t>48.867333, -122.461750</w:t>
-            </w:r>
-          </w:p>
-          <w:p>
-            <w:pPr>
-              <w:rPr>
-                <w:sz w:val="18"/>
-                <w:szCs w:val="18"/>
-              </w:rPr>
-            </w:pPr>
-            <w:r>
-              <w:rPr>
-                <w:sz w:val="18"/>
-                <w:szCs w:val="18"/>
-              </w:rPr>
-              <w:t>46.799972, -123.018972</w:t>
-            </w:r>
-          </w:p>
-          <w:p>
-            <w:pPr>
-              <w:rPr>
-                <w:sz w:val="18"/>
-                <w:szCs w:val="18"/>
-              </w:rPr>
-            </w:pPr>
-            <w:r>
-              <w:rPr>
-                <w:sz w:val="18"/>
-                <w:szCs w:val="18"/>
-              </w:rPr>
-              <w:t>45.740806, -122.379083</w:t>
-            </w:r>
-          </w:p>
-          <w:p>
-            <w:pPr>
-              <w:rPr>
-                <w:sz w:val="18"/>
-                <w:szCs w:val="18"/>
-              </w:rPr>
-            </w:pPr>
-            <w:r>
-              <w:rPr>
-                <w:sz w:val="18"/>
-                <w:szCs w:val="18"/>
-              </w:rPr>
-              <w:t>46.274944, -119.028250</w:t>
-            </w:r>
-          </w:p>
-          <w:p>
-            <w:pPr>
-              <w:rPr>
-                <w:sz w:val="18"/>
-                <w:szCs w:val="18"/>
-              </w:rPr>
-            </w:pPr>
-            <w:r>
-              <w:rPr>
-                <w:sz w:val="18"/>
-                <w:szCs w:val="18"/>
-              </w:rPr>
-              <w:t>46.909111, -119.160083</w:t>
-            </w:r>
-          </w:p>
-          <w:p>
-            <w:pPr>
-              <w:rPr>
-                <w:sz w:val="18"/>
-                <w:szCs w:val="18"/>
-              </w:rPr>
-            </w:pPr>
-            <w:r>
-              <w:rPr>
-                <w:sz w:val="18"/>
-                <w:szCs w:val="18"/>
-              </w:rPr>
-              <w:t>46.668139, -117.266306</w:t>
-            </w:r>
-          </w:p>
-          <w:p>
-            <w:pPr>
-              <w:rPr>
-                <w:sz w:val="18"/>
-                <w:szCs w:val="18"/>
-              </w:rPr>
-            </w:pPr>
-            <w:r>
-              <w:rPr>
-                <w:sz w:val="18"/>
-                <w:szCs w:val="18"/>
-              </w:rPr>
-              <w:t>46.274778, -119.120417</w:t>
-            </w:r>
-          </w:p>
-          <w:p>
-            <w:pPr>
-              <w:rPr>
-                <w:sz w:val="18"/>
-                <w:szCs w:val="18"/>
-              </w:rPr>
-            </w:pPr>
-            <w:r>
-              <w:rPr>
-                <w:sz w:val="18"/>
-                <w:szCs w:val="18"/>
-              </w:rPr>
-              <w:t>46.418722, -120.176667</w:t>
-            </w:r>
-          </w:p>
-          <w:p>
-            <w:pPr>
-              <w:rPr>
-                <w:sz w:val="18"/>
-                <w:szCs w:val="18"/>
-              </w:rPr>
-            </w:pPr>
-            <w:r>
-              <w:rPr>
-                <w:sz w:val="18"/>
-                <w:szCs w:val="18"/>
-              </w:rPr>
-              <w:t>46.348917, -120.069611</w:t>
-            </w:r>
-          </w:p>
-          <w:p>
-            <w:pPr>
-              <w:ind w:left="360" w:hanging="360"/>
-              <w:rPr>
-                <w:sz w:val="18"/>
-                <w:szCs w:val="18"/>
-              </w:rPr>
-            </w:pPr>
-            <w:r>
-              <w:rPr>
-                <w:sz w:val="18"/>
-                <w:szCs w:val="18"/>
-              </w:rPr>
-              <w:t>46.194639, -119.934861</w:t>
-            </w:r>
-          </w:p>
-        </w:tc>
-        <w:tc>
-          <w:tcPr>
-            <w:tcW w:w="2430" w:type="dxa"/>
-          </w:tcPr>
-          <w:p>
-            <w:pPr>
-              <w:rPr>
-                <w:sz w:val="18"/>
-                <w:szCs w:val="18"/>
-              </w:rPr>
-            </w:pPr>
-            <w:r>
-              <w:rPr>
-                <w:sz w:val="18"/>
-                <w:szCs w:val="18"/>
-              </w:rPr>
-              <w:t>43.956139, -112.577139</w:t>
-            </w:r>
-          </w:p>
-          <w:p>
-            <w:pPr>
-              <w:rPr>
-                <w:sz w:val="18"/>
-                <w:szCs w:val="18"/>
-              </w:rPr>
-            </w:pPr>
-            <w:r>
-              <w:rPr>
-                <w:sz w:val="18"/>
-                <w:szCs w:val="18"/>
-              </w:rPr>
-              <w:t>43.497361, -112.085833</w:t>
-            </w:r>
-          </w:p>
-          <w:p>
-            <w:pPr>
-              <w:rPr>
-                <w:sz w:val="18"/>
-                <w:szCs w:val="18"/>
-              </w:rPr>
-            </w:pPr>
-            <w:r>
-              <w:rPr>
-                <w:sz w:val="18"/>
-                <w:szCs w:val="18"/>
-              </w:rPr>
-              <w:t>43.555028, -114.421611</w:t>
-            </w:r>
-          </w:p>
-          <w:p>
-            <w:pPr>
-              <w:rPr>
-                <w:sz w:val="18"/>
-                <w:szCs w:val="18"/>
-              </w:rPr>
-            </w:pPr>
-            <w:r>
-              <w:rPr>
-                <w:sz w:val="18"/>
-                <w:szCs w:val="18"/>
-              </w:rPr>
-              <w:t>43.055944, -114.176889</w:t>
-            </w:r>
-          </w:p>
-          <w:p>
-            <w:pPr>
-              <w:rPr>
-                <w:sz w:val="18"/>
-                <w:szCs w:val="18"/>
-              </w:rPr>
-            </w:pPr>
-            <w:r>
-              <w:rPr>
-                <w:sz w:val="18"/>
-                <w:szCs w:val="18"/>
-              </w:rPr>
-              <w:t>42.743306, -114.446333</w:t>
-            </w:r>
-          </w:p>
-          <w:p>
-            <w:pPr>
-              <w:rPr>
-                <w:sz w:val="18"/>
-                <w:szCs w:val="18"/>
-              </w:rPr>
-            </w:pPr>
-            <w:r>
-              <w:rPr>
-                <w:sz w:val="18"/>
-                <w:szCs w:val="18"/>
-              </w:rPr>
-              <w:t>43.634139, -112.279167</w:t>
-            </w:r>
-          </w:p>
-          <w:p>
-            <w:pPr>
-              <w:rPr>
-                <w:sz w:val="18"/>
-                <w:szCs w:val="18"/>
-              </w:rPr>
-            </w:pPr>
-            <w:r>
-              <w:rPr>
-                <w:sz w:val="18"/>
-                <w:szCs w:val="18"/>
-              </w:rPr>
-              <w:t>42.827332, -112.770494</w:t>
-            </w:r>
-          </w:p>
-          <w:p>
-            <w:pPr>
-              <w:rPr>
-                <w:sz w:val="18"/>
-                <w:szCs w:val="18"/>
-              </w:rPr>
-            </w:pPr>
-            <w:r>
-              <w:rPr>
-                <w:sz w:val="18"/>
-                <w:szCs w:val="18"/>
-              </w:rPr>
-              <w:t>42.073278, -111.842361</w:t>
-            </w:r>
-          </w:p>
-          <w:p>
-            <w:pPr>
-              <w:rPr>
-                <w:sz w:val="18"/>
-                <w:szCs w:val="18"/>
-              </w:rPr>
-            </w:pPr>
-            <w:r>
-              <w:rPr>
-                <w:sz w:val="18"/>
-                <w:szCs w:val="18"/>
-              </w:rPr>
-              <w:t>42.034932, -111.778339</w:t>
-            </w:r>
-          </w:p>
-          <w:p>
-            <w:pPr>
-              <w:rPr>
-                <w:sz w:val="18"/>
-                <w:szCs w:val="18"/>
-              </w:rPr>
-            </w:pPr>
-            <w:r>
-              <w:rPr>
-                <w:sz w:val="18"/>
-                <w:szCs w:val="18"/>
-              </w:rPr>
-              <w:t>42.745306, -114.718667</w:t>
-            </w:r>
-          </w:p>
-          <w:p>
-            <w:pPr>
-              <w:rPr>
-                <w:sz w:val="18"/>
-                <w:szCs w:val="18"/>
-              </w:rPr>
-            </w:pPr>
-            <w:r>
-              <w:rPr>
-                <w:sz w:val="18"/>
-                <w:szCs w:val="18"/>
-              </w:rPr>
-              <w:t>42.459083, -113.656500</w:t>
-            </w:r>
-          </w:p>
-          <w:p>
-            <w:pPr>
-              <w:rPr>
-                <w:sz w:val="18"/>
-                <w:szCs w:val="18"/>
-              </w:rPr>
-            </w:pPr>
-            <w:r>
-              <w:rPr>
-                <w:sz w:val="18"/>
-                <w:szCs w:val="18"/>
-              </w:rPr>
-              <w:t>43.555738, -116.460523</w:t>
-            </w:r>
-          </w:p>
-          <w:p>
-            <w:pPr>
-              <w:rPr>
-                <w:sz w:val="18"/>
-                <w:szCs w:val="18"/>
-              </w:rPr>
-            </w:pPr>
-          </w:p>
-        </w:tc>
-      </w:tr>
-    </w:tbl>
     <w:p/>
     <w:sectPr>
       <w:pgSz w:w="12240" w:h="15840"/>
@@ -21998,7 +21181,7 @@
 </file>
 
 <file path=word/numbering.xml><?xml version="1.0" encoding="utf-8"?>
-<w:numbering xmlns:wpc="http://schemas.microsoft.com/office/word/2010/wordprocessingCanvas" xmlns:cx="http://schemas.microsoft.com/office/drawing/2014/chartex" xmlns:cx1="http://schemas.microsoft.com/office/drawing/2015/9/8/chartex" xmlns:cx2="http://schemas.microsoft.com/office/drawing/2015/10/21/chartex" xmlns:cx3="http://schemas.microsoft.com/office/drawing/2016/5/9/chartex" xmlns:cx4="http://schemas.microsoft.com/office/drawing/2016/5/10/chartex" xmlns:cx5="http://schemas.microsoft.com/office/drawing/2016/5/11/chartex" xmlns:mc="http://schemas.openxmlformats.org/markup-compatibility/2006" xmlns:o="urn:schemas-microsoft-com:office:office" xmlns:r="http://schemas.openxmlformats.org/officeDocument/2006/relationships" xmlns:m="http://schemas.openxmlformats.org/officeDocument/2006/math" xmlns:v="urn:schemas-microsoft-com:vml" xmlns:wp14="http://schemas.microsoft.com/office/word/2010/wordprocessingDrawing" xmlns:wp="http://schemas.openxmlformats.org/drawingml/2006/wordprocessingDrawing" xmlns:w10="urn:schemas-microsoft-com:office:word" xmlns:w="http://schemas.openxmlformats.org/wordprocessingml/2006/main" xmlns:w14="http://schemas.microsoft.com/office/word/2010/wordml" xmlns:w15="http://schemas.microsoft.com/office/word/2012/wordml" xmlns:w16se="http://schemas.microsoft.com/office/word/2015/wordml/symex" xmlns:wpg="http://schemas.microsoft.com/office/word/2010/wordprocessingGroup" xmlns:wpi="http://schemas.microsoft.com/office/word/2010/wordprocessingInk" xmlns:wne="http://schemas.microsoft.com/office/word/2006/wordml" xmlns:wps="http://schemas.microsoft.com/office/word/2010/wordprocessingShape" mc:Ignorable="w14 w15 w16se wp14">
+<w:numbering xmlns:wpc="http://schemas.microsoft.com/office/word/2010/wordprocessingCanvas" xmlns:mc="http://schemas.openxmlformats.org/markup-compatibility/2006" xmlns:o="urn:schemas-microsoft-com:office:office" xmlns:r="http://schemas.openxmlformats.org/officeDocument/2006/relationships" xmlns:m="http://schemas.openxmlformats.org/officeDocument/2006/math" xmlns:v="urn:schemas-microsoft-com:vml" xmlns:wp14="http://schemas.microsoft.com/office/word/2010/wordprocessingDrawing" xmlns:wp="http://schemas.openxmlformats.org/drawingml/2006/wordprocessingDrawing" xmlns:w10="urn:schemas-microsoft-com:office:word" xmlns:w="http://schemas.openxmlformats.org/wordprocessingml/2006/main" xmlns:w14="http://schemas.microsoft.com/office/word/2010/wordml" xmlns:w15="http://schemas.microsoft.com/office/word/2012/wordml" xmlns:wpg="http://schemas.microsoft.com/office/word/2010/wordprocessingGroup" xmlns:wpi="http://schemas.microsoft.com/office/word/2010/wordprocessingInk" xmlns:wne="http://schemas.microsoft.com/office/word/2006/wordml" xmlns:wps="http://schemas.microsoft.com/office/word/2010/wordprocessingShape" mc:Ignorable="w14 w15 wp14">
   <w:abstractNum w:abstractNumId="0" w15:restartNumberingAfterBreak="0">
     <w:nsid w:val="00F317A2"/>
     <w:multiLevelType w:val="multilevel"/>
@@ -23217,7 +22400,7 @@
 </file>
 
 <file path=word/styles.xml><?xml version="1.0" encoding="utf-8"?>
-<w:styles xmlns:mc="http://schemas.openxmlformats.org/markup-compatibility/2006" xmlns:r="http://schemas.openxmlformats.org/officeDocument/2006/relationships" xmlns:w="http://schemas.openxmlformats.org/wordprocessingml/2006/main" xmlns:w14="http://schemas.microsoft.com/office/word/2010/wordml" xmlns:w15="http://schemas.microsoft.com/office/word/2012/wordml" xmlns:w16se="http://schemas.microsoft.com/office/word/2015/wordml/symex" mc:Ignorable="w14 w15 w16se">
+<w:styles xmlns:mc="http://schemas.openxmlformats.org/markup-compatibility/2006" xmlns:r="http://schemas.openxmlformats.org/officeDocument/2006/relationships" xmlns:w="http://schemas.openxmlformats.org/wordprocessingml/2006/main" xmlns:w14="http://schemas.microsoft.com/office/word/2010/wordml" xmlns:w15="http://schemas.microsoft.com/office/word/2012/wordml" mc:Ignorable="w14 w15">
   <w:docDefaults>
     <w:rPrDefault>
       <w:rPr>
@@ -23233,7 +22416,7 @@
       </w:pPr>
     </w:pPrDefault>
   </w:docDefaults>
-  <w:latentStyles w:defLockedState="0" w:defUIPriority="99" w:defSemiHidden="0" w:defUnhideWhenUsed="0" w:defQFormat="0" w:count="374">
+  <w:latentStyles w:defLockedState="0" w:defUIPriority="99" w:defSemiHidden="0" w:defUnhideWhenUsed="0" w:defQFormat="0" w:count="371">
     <w:lsdException w:name="Normal" w:uiPriority="0" w:qFormat="1"/>
     <w:lsdException w:name="heading 1" w:uiPriority="9" w:qFormat="1"/>
     <w:lsdException w:name="heading 2" w:semiHidden="1" w:uiPriority="9" w:unhideWhenUsed="1" w:qFormat="1"/>
@@ -23605,9 +22788,6 @@
     <w:lsdException w:name="List Table 5 Dark Accent 6" w:uiPriority="50"/>
     <w:lsdException w:name="List Table 6 Colorful Accent 6" w:uiPriority="51"/>
     <w:lsdException w:name="List Table 7 Colorful Accent 6" w:uiPriority="52"/>
-    <w:lsdException w:name="Mention" w:semiHidden="1" w:unhideWhenUsed="1"/>
-    <w:lsdException w:name="Smart Hyperlink" w:semiHidden="1" w:unhideWhenUsed="1"/>
-    <w:lsdException w:name="Hashtag" w:semiHidden="1" w:unhideWhenUsed="1"/>
   </w:latentStyles>
   <w:style w:type="paragraph" w:default="1" w:styleId="Normal">
     <w:name w:val="Normal"/>
@@ -24718,7 +23898,7 @@
 </file>
 
 <file path=customXml/itemProps2.xml><?xml version="1.0" encoding="utf-8"?>
-<ds:datastoreItem xmlns:ds="http://schemas.openxmlformats.org/officeDocument/2006/customXml" ds:itemID="{C2451912-CF76-4271-8D9A-3D5BF02261B1}">
+<ds:datastoreItem xmlns:ds="http://schemas.openxmlformats.org/officeDocument/2006/customXml" ds:itemID="{2D915201-8E3D-46D5-99F0-B54EFCDBC277}">
   <ds:schemaRefs>
     <ds:schemaRef ds:uri="http://schemas.openxmlformats.org/officeDocument/2006/bibliography"/>
   </ds:schemaRefs>

</xml_diff>